<commit_message>
Installation Manual - Contiuned
Installation Manual for Linux and Mac OS X added
</commit_message>
<xml_diff>
--- a/Operation Document.docx
+++ b/Operation Document.docx
@@ -1842,11 +1842,13 @@
         <w:widowControl w:val="0"/>
         <w:contextualSpacing w:val="0"/>
         <w:rPr>
-          <w:lang w:val="en-US"/>
-        </w:rPr>
-      </w:pPr>
-      <w:r>
-        <w:rPr>
+          <w:b/>
+          <w:lang w:val="en-US"/>
+        </w:rPr>
+      </w:pPr>
+      <w:r>
+        <w:rPr>
+          <w:b/>
           <w:lang w:val="en-US"/>
         </w:rPr>
         <w:lastRenderedPageBreak/>
@@ -2472,6 +2474,14 @@
     </w:p>
     <w:p>
       <w:pPr>
+        <w:spacing w:line="240" w:lineRule="auto"/>
+        <w:rPr>
+          <w:lang w:val="en-US"/>
+        </w:rPr>
+      </w:pPr>
+    </w:p>
+    <w:p>
+      <w:pPr>
         <w:pStyle w:val="ListParagraph"/>
         <w:numPr>
           <w:ilvl w:val="0"/>
@@ -2854,6 +2864,16 @@
     </w:p>
     <w:p>
       <w:pPr>
+        <w:spacing w:line="240" w:lineRule="auto"/>
+        <w:rPr>
+          <w:rFonts w:cs="Helvetica"/>
+          <w:shd w:val="clear" w:color="auto" w:fill="FFFFFF"/>
+          <w:lang w:val="en-US"/>
+        </w:rPr>
+      </w:pPr>
+    </w:p>
+    <w:p>
+      <w:pPr>
         <w:pStyle w:val="ListParagraph"/>
         <w:numPr>
           <w:ilvl w:val="0"/>
@@ -3020,25 +3040,6 @@
       <w:pPr>
         <w:spacing w:line="240" w:lineRule="auto"/>
         <w:rPr>
-          <w:lang w:val="en-US"/>
-        </w:rPr>
-      </w:pPr>
-    </w:p>
-    <w:p>
-      <w:pPr>
-        <w:spacing w:line="240" w:lineRule="auto"/>
-        <w:rPr>
-          <w:lang w:val="en-US"/>
-        </w:rPr>
-      </w:pPr>
-    </w:p>
-    <w:p>
-      <w:pPr>
-        <w:pStyle w:val="ListParagraph"/>
-        <w:spacing w:line="240" w:lineRule="auto"/>
-        <w:ind w:left="1080"/>
-        <w:rPr>
-          <w:rFonts w:ascii="Arial" w:hAnsi="Arial" w:cs="Arial"/>
           <w:lang w:val="en-US"/>
         </w:rPr>
       </w:pPr>
@@ -3756,10 +3757,22 @@
         <w:rPr>
           <w:lang w:val="en-US"/>
         </w:rPr>
-        <w:t xml:space="preserve">Downloads available at: </w:t>
-      </w:r>
-      <w:bookmarkStart w:id="12" w:name="_GoBack"/>
-      <w:bookmarkEnd w:id="12"/>
+        <w:t>Downloads available at:</w:t>
+      </w:r>
+    </w:p>
+    <w:p>
+      <w:pPr>
+        <w:spacing w:line="240" w:lineRule="auto"/>
+        <w:rPr>
+          <w:lang w:val="en-US"/>
+        </w:rPr>
+      </w:pPr>
+      <w:r>
+        <w:rPr>
+          <w:lang w:val="en-US"/>
+        </w:rPr>
+        <w:t xml:space="preserve"> </w:t>
+      </w:r>
     </w:p>
     <w:p>
       <w:pPr>
@@ -3846,6 +3859,2052 @@
           <w:lang w:val="en-US"/>
         </w:rPr>
       </w:pPr>
+    </w:p>
+    <w:p>
+      <w:pPr>
+        <w:rPr>
+          <w:b/>
+          <w:sz w:val="28"/>
+          <w:szCs w:val="28"/>
+          <w:lang w:val="en-US"/>
+        </w:rPr>
+      </w:pPr>
+    </w:p>
+    <w:p>
+      <w:pPr>
+        <w:rPr>
+          <w:b/>
+          <w:sz w:val="28"/>
+          <w:szCs w:val="28"/>
+          <w:lang w:val="en-US"/>
+        </w:rPr>
+      </w:pPr>
+      <w:r>
+        <w:rPr>
+          <w:b/>
+          <w:sz w:val="28"/>
+          <w:szCs w:val="28"/>
+          <w:lang w:val="en-US"/>
+        </w:rPr>
+        <w:t xml:space="preserve">Linux: </w:t>
+      </w:r>
+    </w:p>
+    <w:p>
+      <w:pPr>
+        <w:rPr>
+          <w:rFonts w:eastAsia="Times New Roman" w:cs="Helvetica"/>
+          <w:lang w:val="en-US"/>
+        </w:rPr>
+      </w:pPr>
+      <w:r>
+        <w:rPr>
+          <w:rFonts w:eastAsia="Times New Roman" w:cs="Helvetica"/>
+          <w:lang w:val="en-US"/>
+        </w:rPr>
+        <w:t xml:space="preserve">For Linux there are two methods of installing the MySQL Server. By repository packages or by installing the products separately. Furthermore, the procedures for the installation are different depending on the Linux distribution in which the system uses. </w:t>
+      </w:r>
+    </w:p>
+    <w:p>
+      <w:pPr>
+        <w:rPr>
+          <w:rFonts w:eastAsia="Times New Roman" w:cs="Helvetica"/>
+          <w:lang w:val="en-US"/>
+        </w:rPr>
+      </w:pPr>
+    </w:p>
+    <w:p>
+      <w:pPr>
+        <w:rPr>
+          <w:rFonts w:eastAsia="Times New Roman" w:cs="Helvetica"/>
+          <w:b/>
+          <w:i/>
+          <w:sz w:val="24"/>
+          <w:szCs w:val="24"/>
+          <w:lang w:val="en-US"/>
+        </w:rPr>
+      </w:pPr>
+      <w:r>
+        <w:rPr>
+          <w:rFonts w:eastAsia="Times New Roman" w:cs="Helvetica"/>
+          <w:b/>
+          <w:i/>
+          <w:sz w:val="24"/>
+          <w:szCs w:val="24"/>
+          <w:lang w:val="en-US"/>
+        </w:rPr>
+        <w:t>Repository Packages</w:t>
+      </w:r>
+    </w:p>
+    <w:p>
+      <w:pPr>
+        <w:rPr>
+          <w:rFonts w:eastAsia="Times New Roman" w:cs="Helvetica"/>
+          <w:lang w:val="en-US"/>
+        </w:rPr>
+      </w:pPr>
+      <w:r>
+        <w:rPr>
+          <w:rFonts w:eastAsia="Times New Roman" w:cs="Helvetica"/>
+          <w:lang w:val="en-US"/>
+        </w:rPr>
+        <w:t xml:space="preserve">There are two different repository packages, Yum and APT. Each repository supports a different distribution. </w:t>
+      </w:r>
+    </w:p>
+    <w:p>
+      <w:pPr>
+        <w:rPr>
+          <w:rFonts w:eastAsia="Times New Roman" w:cs="Helvetica"/>
+          <w:lang w:val="en-US"/>
+        </w:rPr>
+      </w:pPr>
+    </w:p>
+    <w:p>
+      <w:pPr>
+        <w:rPr>
+          <w:rFonts w:eastAsia="Times New Roman" w:cs="Helvetica"/>
+          <w:b/>
+          <w:i/>
+          <w:lang w:val="en-US"/>
+        </w:rPr>
+      </w:pPr>
+    </w:p>
+    <w:p>
+      <w:pPr>
+        <w:rPr>
+          <w:rFonts w:eastAsia="Times New Roman" w:cs="Helvetica"/>
+          <w:b/>
+          <w:i/>
+          <w:lang w:val="en-US"/>
+        </w:rPr>
+      </w:pPr>
+      <w:r>
+        <w:rPr>
+          <w:rFonts w:eastAsia="Times New Roman" w:cs="Helvetica"/>
+          <w:b/>
+          <w:i/>
+          <w:lang w:val="en-US"/>
+        </w:rPr>
+        <w:t>Yum Repository</w:t>
+      </w:r>
+    </w:p>
+    <w:p>
+      <w:pPr>
+        <w:rPr>
+          <w:rFonts w:eastAsia="Times New Roman" w:cs="Helvetica"/>
+          <w:b/>
+          <w:i/>
+          <w:lang w:val="en-US"/>
+        </w:rPr>
+      </w:pPr>
+    </w:p>
+    <w:p>
+      <w:pPr>
+        <w:spacing w:line="240" w:lineRule="auto"/>
+        <w:rPr>
+          <w:rFonts w:eastAsia="Times New Roman" w:cs="Helvetica"/>
+          <w:lang w:val="en-US"/>
+        </w:rPr>
+      </w:pPr>
+      <w:r>
+        <w:rPr>
+          <w:rFonts w:eastAsia="Times New Roman" w:cs="Helvetica"/>
+          <w:b/>
+          <w:lang w:val="en-US"/>
+        </w:rPr>
+        <w:t>Step 1</w:t>
+      </w:r>
+      <w:r>
+        <w:rPr>
+          <w:rFonts w:eastAsia="Times New Roman" w:cs="Helvetica"/>
+          <w:lang w:val="en-US"/>
+        </w:rPr>
+        <w:t xml:space="preserve">: </w:t>
+      </w:r>
+      <w:r>
+        <w:rPr>
+          <w:rFonts w:eastAsia="Times New Roman" w:cs="Helvetica"/>
+          <w:lang w:val="en-US"/>
+        </w:rPr>
+        <w:t>Download the Yum</w:t>
+      </w:r>
+      <w:r>
+        <w:rPr>
+          <w:rFonts w:eastAsia="Times New Roman" w:cs="Helvetica"/>
+          <w:lang w:val="en-US"/>
+        </w:rPr>
+        <w:t xml:space="preserve"> repository</w:t>
+      </w:r>
+    </w:p>
+    <w:p>
+      <w:pPr>
+        <w:spacing w:line="240" w:lineRule="auto"/>
+        <w:rPr>
+          <w:rFonts w:eastAsia="Times New Roman" w:cs="Helvetica"/>
+          <w:lang w:val="en-US"/>
+        </w:rPr>
+      </w:pPr>
+    </w:p>
+    <w:p>
+      <w:pPr>
+        <w:pStyle w:val="NormalWeb"/>
+        <w:numPr>
+          <w:ilvl w:val="0"/>
+          <w:numId w:val="4"/>
+        </w:numPr>
+        <w:spacing w:before="0" w:beforeAutospacing="0" w:after="0" w:afterAutospacing="0"/>
+        <w:ind w:right="60"/>
+        <w:textAlignment w:val="baseline"/>
+        <w:rPr>
+          <w:rFonts w:ascii="Arial" w:hAnsi="Arial" w:cs="Arial"/>
+          <w:color w:val="000000"/>
+          <w:sz w:val="22"/>
+          <w:szCs w:val="22"/>
+          <w:lang w:val="en-US"/>
+        </w:rPr>
+      </w:pPr>
+      <w:r>
+        <w:rPr>
+          <w:rFonts w:ascii="Arial" w:hAnsi="Arial" w:cs="Arial"/>
+          <w:color w:val="000000"/>
+          <w:sz w:val="22"/>
+          <w:szCs w:val="22"/>
+          <w:lang w:val="en-US"/>
+        </w:rPr>
+        <w:t xml:space="preserve">Download Yum repository </w:t>
+      </w:r>
+      <w:hyperlink r:id="rId17" w:history="1">
+        <w:r>
+          <w:rPr>
+            <w:rStyle w:val="Hyperlink"/>
+            <w:rFonts w:ascii="Arial" w:hAnsi="Arial" w:cs="Arial"/>
+            <w:sz w:val="22"/>
+            <w:szCs w:val="22"/>
+            <w:lang w:val="en-US"/>
+          </w:rPr>
+          <w:t>here</w:t>
+        </w:r>
+      </w:hyperlink>
+      <w:r>
+        <w:rPr>
+          <w:rFonts w:ascii="Arial" w:hAnsi="Arial" w:cs="Arial"/>
+          <w:color w:val="000000"/>
+          <w:sz w:val="22"/>
+          <w:szCs w:val="22"/>
+          <w:lang w:val="en-US"/>
+        </w:rPr>
+        <w:t>.</w:t>
+      </w:r>
+    </w:p>
+    <w:p>
+      <w:pPr>
+        <w:pStyle w:val="NormalWeb"/>
+        <w:numPr>
+          <w:ilvl w:val="0"/>
+          <w:numId w:val="4"/>
+        </w:numPr>
+        <w:spacing w:before="0" w:beforeAutospacing="0" w:after="0" w:afterAutospacing="0"/>
+        <w:ind w:right="60"/>
+        <w:textAlignment w:val="baseline"/>
+        <w:rPr>
+          <w:rFonts w:ascii="Arial" w:hAnsi="Arial" w:cs="Arial"/>
+          <w:color w:val="000000"/>
+          <w:sz w:val="22"/>
+          <w:szCs w:val="22"/>
+          <w:lang w:val="en-US"/>
+        </w:rPr>
+      </w:pPr>
+      <w:r>
+        <w:rPr>
+          <w:rFonts w:ascii="Arial" w:hAnsi="Arial" w:cs="Arial"/>
+          <w:color w:val="000000"/>
+          <w:sz w:val="22"/>
+          <w:szCs w:val="22"/>
+          <w:lang w:val="en-US"/>
+        </w:rPr>
+        <w:t>Select and download the package for your distribution.</w:t>
+      </w:r>
+    </w:p>
+    <w:p>
+      <w:pPr>
+        <w:pStyle w:val="NormalWeb"/>
+        <w:spacing w:before="0" w:beforeAutospacing="0" w:after="0" w:afterAutospacing="0"/>
+        <w:ind w:left="1080" w:right="60"/>
+        <w:textAlignment w:val="baseline"/>
+        <w:rPr>
+          <w:rFonts w:ascii="Arial" w:hAnsi="Arial" w:cs="Arial"/>
+          <w:color w:val="000000"/>
+          <w:sz w:val="22"/>
+          <w:szCs w:val="22"/>
+          <w:lang w:val="en-US"/>
+        </w:rPr>
+      </w:pPr>
+    </w:p>
+    <w:p>
+      <w:pPr>
+        <w:pStyle w:val="NormalWeb"/>
+        <w:numPr>
+          <w:ilvl w:val="0"/>
+          <w:numId w:val="4"/>
+        </w:numPr>
+        <w:spacing w:before="0" w:beforeAutospacing="0" w:after="0" w:afterAutospacing="0"/>
+        <w:ind w:right="60"/>
+        <w:textAlignment w:val="baseline"/>
+        <w:rPr>
+          <w:rStyle w:val="HTMLCode"/>
+          <w:rFonts w:ascii="Arial" w:hAnsi="Arial" w:cs="Arial"/>
+          <w:color w:val="000000"/>
+          <w:sz w:val="22"/>
+          <w:szCs w:val="22"/>
+          <w:lang w:val="en-US"/>
+        </w:rPr>
+      </w:pPr>
+      <w:r>
+        <w:rPr>
+          <w:rFonts w:ascii="Arial" w:hAnsi="Arial" w:cs="Arial"/>
+          <w:color w:val="000000"/>
+          <w:sz w:val="22"/>
+          <w:szCs w:val="22"/>
+          <w:lang w:val="en-US"/>
+        </w:rPr>
+        <w:t xml:space="preserve">Install the package with the following command: </w:t>
+      </w:r>
+      <w:r>
+        <w:rPr>
+          <w:rFonts w:ascii="Arial" w:hAnsi="Arial" w:cs="Arial"/>
+          <w:b/>
+          <w:i/>
+          <w:color w:val="000000"/>
+          <w:sz w:val="22"/>
+          <w:szCs w:val="22"/>
+          <w:lang w:val="en-US"/>
+        </w:rPr>
+        <w:t xml:space="preserve">shell&gt; </w:t>
+      </w:r>
+      <w:r>
+        <w:rPr>
+          <w:rStyle w:val="HTMLCode"/>
+          <w:rFonts w:ascii="Arial" w:hAnsi="Arial" w:cs="Arial"/>
+          <w:b/>
+          <w:bCs/>
+          <w:i/>
+          <w:color w:val="000000"/>
+          <w:sz w:val="22"/>
+          <w:szCs w:val="22"/>
+          <w:bdr w:val="none" w:sz="0" w:space="0" w:color="auto" w:frame="1"/>
+          <w:lang w:val="en-US"/>
+        </w:rPr>
+        <w:t xml:space="preserve">sudo rpm -Uvh </w:t>
+      </w:r>
+      <w:r>
+        <w:rPr>
+          <w:rStyle w:val="HTMLCode"/>
+          <w:rFonts w:ascii="Arial" w:hAnsi="Arial" w:cs="Arial"/>
+          <w:b/>
+          <w:bCs/>
+          <w:i/>
+          <w:iCs/>
+          <w:color w:val="000000"/>
+          <w:sz w:val="22"/>
+          <w:szCs w:val="22"/>
+          <w:bdr w:val="none" w:sz="0" w:space="0" w:color="auto" w:frame="1"/>
+          <w:lang w:val="en-US"/>
+        </w:rPr>
+        <w:t>platform-and-version-specific-package-name</w:t>
+      </w:r>
+      <w:r>
+        <w:rPr>
+          <w:rStyle w:val="HTMLCode"/>
+          <w:rFonts w:ascii="Arial" w:hAnsi="Arial" w:cs="Arial"/>
+          <w:b/>
+          <w:bCs/>
+          <w:i/>
+          <w:color w:val="000000"/>
+          <w:sz w:val="22"/>
+          <w:szCs w:val="22"/>
+          <w:bdr w:val="none" w:sz="0" w:space="0" w:color="auto" w:frame="1"/>
+          <w:lang w:val="en-US"/>
+        </w:rPr>
+        <w:t>.rpm</w:t>
+      </w:r>
+      <w:r>
+        <w:rPr>
+          <w:rStyle w:val="HTMLCode"/>
+          <w:rFonts w:ascii="Arial" w:hAnsi="Arial" w:cs="Arial"/>
+          <w:b/>
+          <w:bCs/>
+          <w:color w:val="000000"/>
+          <w:sz w:val="22"/>
+          <w:szCs w:val="22"/>
+          <w:bdr w:val="none" w:sz="0" w:space="0" w:color="auto" w:frame="1"/>
+          <w:lang w:val="en-US"/>
+        </w:rPr>
+        <w:t xml:space="preserve"> </w:t>
+      </w:r>
+      <w:r>
+        <w:rPr>
+          <w:rStyle w:val="HTMLCode"/>
+          <w:rFonts w:ascii="Arial" w:hAnsi="Arial" w:cs="Arial"/>
+          <w:bCs/>
+          <w:color w:val="000000"/>
+          <w:sz w:val="22"/>
+          <w:szCs w:val="22"/>
+          <w:bdr w:val="none" w:sz="0" w:space="0" w:color="auto" w:frame="1"/>
+          <w:lang w:val="en-US"/>
+        </w:rPr>
+        <w:t xml:space="preserve">(replace </w:t>
+      </w:r>
+      <w:r>
+        <w:rPr>
+          <w:rStyle w:val="HTMLCode"/>
+          <w:rFonts w:ascii="Arial" w:hAnsi="Arial" w:cs="Arial"/>
+          <w:b/>
+          <w:bCs/>
+          <w:i/>
+          <w:iCs/>
+          <w:color w:val="000000"/>
+          <w:sz w:val="22"/>
+          <w:szCs w:val="22"/>
+          <w:bdr w:val="none" w:sz="0" w:space="0" w:color="auto" w:frame="1"/>
+          <w:lang w:val="en-US"/>
+        </w:rPr>
+        <w:t>platform-and-version-specific-package-name</w:t>
+      </w:r>
+      <w:r>
+        <w:rPr>
+          <w:rStyle w:val="apple-converted-space"/>
+          <w:rFonts w:ascii="Arial" w:hAnsi="Arial" w:cs="Arial"/>
+          <w:color w:val="000000"/>
+          <w:sz w:val="22"/>
+          <w:szCs w:val="22"/>
+          <w:lang w:val="en-US"/>
+        </w:rPr>
+        <w:t xml:space="preserve"> with the name of the package)</w:t>
+      </w:r>
+    </w:p>
+    <w:p>
+      <w:pPr>
+        <w:pStyle w:val="NormalWeb"/>
+        <w:spacing w:before="0" w:beforeAutospacing="0" w:after="0" w:afterAutospacing="0" w:line="378" w:lineRule="atLeast"/>
+        <w:ind w:left="720" w:right="60"/>
+        <w:textAlignment w:val="baseline"/>
+        <w:rPr>
+          <w:rStyle w:val="HTMLCode"/>
+          <w:rFonts w:asciiTheme="minorHAnsi" w:hAnsiTheme="minorHAnsi"/>
+          <w:b/>
+          <w:bCs/>
+          <w:color w:val="000000"/>
+          <w:sz w:val="22"/>
+          <w:szCs w:val="22"/>
+          <w:bdr w:val="none" w:sz="0" w:space="0" w:color="auto" w:frame="1"/>
+          <w:lang w:val="en-US"/>
+        </w:rPr>
+      </w:pPr>
+    </w:p>
+    <w:p>
+      <w:pPr>
+        <w:spacing w:line="240" w:lineRule="auto"/>
+        <w:rPr>
+          <w:rFonts w:eastAsia="Times New Roman" w:cs="Helvetica"/>
+          <w:lang w:val="en-US"/>
+        </w:rPr>
+      </w:pPr>
+      <w:r>
+        <w:rPr>
+          <w:rFonts w:eastAsia="Times New Roman" w:cs="Helvetica"/>
+          <w:b/>
+          <w:lang w:val="en-US"/>
+        </w:rPr>
+        <w:t>Step 2</w:t>
+      </w:r>
+      <w:r>
+        <w:rPr>
+          <w:rFonts w:eastAsia="Times New Roman" w:cs="Helvetica"/>
+          <w:lang w:val="en-US"/>
+        </w:rPr>
+        <w:t>: Install MySQL with Yum</w:t>
+      </w:r>
+    </w:p>
+    <w:p>
+      <w:pPr>
+        <w:spacing w:line="240" w:lineRule="auto"/>
+        <w:rPr>
+          <w:rFonts w:eastAsia="Times New Roman" w:cs="Helvetica"/>
+          <w:lang w:val="en-US"/>
+        </w:rPr>
+      </w:pPr>
+    </w:p>
+    <w:p>
+      <w:pPr>
+        <w:pStyle w:val="ListParagraph"/>
+        <w:numPr>
+          <w:ilvl w:val="0"/>
+          <w:numId w:val="4"/>
+        </w:numPr>
+        <w:shd w:val="clear" w:color="auto" w:fill="FFFFFF"/>
+        <w:spacing w:after="150" w:line="240" w:lineRule="auto"/>
+        <w:textAlignment w:val="baseline"/>
+        <w:rPr>
+          <w:rFonts w:ascii="Arial" w:eastAsia="Times New Roman" w:hAnsi="Arial" w:cs="Arial"/>
+          <w:color w:val="000000"/>
+          <w:lang w:val="en-US" w:eastAsia="da-DK"/>
+        </w:rPr>
+      </w:pPr>
+      <w:r>
+        <w:rPr>
+          <w:rFonts w:ascii="Arial" w:eastAsia="Times New Roman" w:hAnsi="Arial" w:cs="Arial"/>
+          <w:color w:val="000000"/>
+          <w:lang w:val="en-US" w:eastAsia="da-DK"/>
+        </w:rPr>
+        <w:t xml:space="preserve">Install MySQL with the following command: </w:t>
+      </w:r>
+      <w:r>
+        <w:rPr>
+          <w:rFonts w:ascii="Arial" w:eastAsia="Times New Roman" w:hAnsi="Arial" w:cs="Arial"/>
+          <w:b/>
+          <w:i/>
+          <w:color w:val="000000"/>
+          <w:lang w:val="en-US" w:eastAsia="da-DK"/>
+        </w:rPr>
+        <w:t xml:space="preserve">shell&gt; </w:t>
+      </w:r>
+      <w:r>
+        <w:rPr>
+          <w:rFonts w:ascii="Arial" w:eastAsia="Times New Roman" w:hAnsi="Arial" w:cs="Arial"/>
+          <w:b/>
+          <w:bCs/>
+          <w:i/>
+          <w:color w:val="000000"/>
+          <w:bdr w:val="none" w:sz="0" w:space="0" w:color="auto" w:frame="1"/>
+          <w:lang w:val="en-US" w:eastAsia="da-DK"/>
+        </w:rPr>
+        <w:t>sudo yum install mysql-community-server</w:t>
+      </w:r>
+      <w:r>
+        <w:rPr>
+          <w:rFonts w:ascii="Arial" w:eastAsia="Times New Roman" w:hAnsi="Arial" w:cs="Arial"/>
+          <w:color w:val="000000"/>
+          <w:lang w:val="en-US" w:eastAsia="da-DK"/>
+        </w:rPr>
+        <w:t>. This will install the package for the MySQL server</w:t>
+      </w:r>
+      <w:r>
+        <w:rPr>
+          <w:rFonts w:ascii="Arial" w:eastAsia="Times New Roman" w:hAnsi="Arial" w:cs="Arial"/>
+          <w:color w:val="000000"/>
+          <w:lang w:val="en-US" w:eastAsia="da-DK"/>
+        </w:rPr>
+        <w:t>.</w:t>
+      </w:r>
+    </w:p>
+    <w:p>
+      <w:pPr>
+        <w:pStyle w:val="ListParagraph"/>
+        <w:shd w:val="clear" w:color="auto" w:fill="FFFFFF"/>
+        <w:spacing w:after="150" w:line="240" w:lineRule="auto"/>
+        <w:ind w:left="1080"/>
+        <w:textAlignment w:val="baseline"/>
+        <w:rPr>
+          <w:rFonts w:ascii="Arial" w:eastAsia="Times New Roman" w:hAnsi="Arial" w:cs="Arial"/>
+          <w:color w:val="000000"/>
+          <w:lang w:val="en-US" w:eastAsia="da-DK"/>
+        </w:rPr>
+      </w:pPr>
+    </w:p>
+    <w:p>
+      <w:pPr>
+        <w:pStyle w:val="ListParagraph"/>
+        <w:numPr>
+          <w:ilvl w:val="0"/>
+          <w:numId w:val="4"/>
+        </w:numPr>
+        <w:shd w:val="clear" w:color="auto" w:fill="FFFFFF"/>
+        <w:spacing w:after="150" w:line="240" w:lineRule="auto"/>
+        <w:textAlignment w:val="baseline"/>
+        <w:rPr>
+          <w:rFonts w:ascii="Arial" w:eastAsia="Times New Roman" w:hAnsi="Arial" w:cs="Arial"/>
+          <w:color w:val="000000"/>
+          <w:lang w:val="en-US" w:eastAsia="da-DK"/>
+        </w:rPr>
+      </w:pPr>
+      <w:r>
+        <w:rPr>
+          <w:rFonts w:ascii="Arial" w:eastAsia="Times New Roman" w:hAnsi="Arial" w:cs="Arial"/>
+          <w:color w:val="000000"/>
+          <w:lang w:val="en-US" w:eastAsia="da-DK"/>
+        </w:rPr>
+        <w:t xml:space="preserve">You can also install other products by specifying the product’s name in the command line (example: </w:t>
+      </w:r>
+      <w:r>
+        <w:rPr>
+          <w:rFonts w:ascii="Arial" w:eastAsia="Times New Roman" w:hAnsi="Arial" w:cs="Arial"/>
+          <w:b/>
+          <w:i/>
+          <w:color w:val="000000"/>
+          <w:lang w:val="en-US" w:eastAsia="da-DK"/>
+        </w:rPr>
+        <w:t xml:space="preserve">shell&gt; </w:t>
+      </w:r>
+      <w:r>
+        <w:rPr>
+          <w:rFonts w:ascii="Arial" w:eastAsia="Times New Roman" w:hAnsi="Arial" w:cs="Arial"/>
+          <w:b/>
+          <w:bCs/>
+          <w:i/>
+          <w:color w:val="000000"/>
+          <w:bdr w:val="none" w:sz="0" w:space="0" w:color="auto" w:frame="1"/>
+          <w:lang w:val="en-US" w:eastAsia="da-DK"/>
+        </w:rPr>
+        <w:t>sudo yum install mysql-workbench</w:t>
+      </w:r>
+      <w:r>
+        <w:rPr>
+          <w:rFonts w:ascii="Arial" w:eastAsia="Times New Roman" w:hAnsi="Arial" w:cs="Arial"/>
+          <w:bCs/>
+          <w:i/>
+          <w:color w:val="000000"/>
+          <w:bdr w:val="none" w:sz="0" w:space="0" w:color="auto" w:frame="1"/>
+          <w:lang w:val="en-US" w:eastAsia="da-DK"/>
+        </w:rPr>
+        <w:t>)</w:t>
+      </w:r>
+    </w:p>
+    <w:p>
+      <w:pPr>
+        <w:shd w:val="clear" w:color="auto" w:fill="FFFFFF"/>
+        <w:spacing w:after="150" w:line="378" w:lineRule="atLeast"/>
+        <w:textAlignment w:val="baseline"/>
+        <w:rPr>
+          <w:rFonts w:ascii="Helvetica" w:eastAsia="Times New Roman" w:hAnsi="Helvetica" w:cs="Helvetica"/>
+          <w:sz w:val="21"/>
+          <w:szCs w:val="21"/>
+          <w:lang w:val="en-US"/>
+        </w:rPr>
+      </w:pPr>
+    </w:p>
+    <w:p>
+      <w:pPr>
+        <w:rPr>
+          <w:rFonts w:eastAsia="Times New Roman" w:cs="Helvetica"/>
+          <w:b/>
+          <w:i/>
+          <w:lang w:val="en-US"/>
+        </w:rPr>
+      </w:pPr>
+    </w:p>
+    <w:p>
+      <w:pPr>
+        <w:rPr>
+          <w:rFonts w:eastAsia="Times New Roman" w:cs="Helvetica"/>
+          <w:b/>
+          <w:i/>
+          <w:lang w:val="en-US"/>
+        </w:rPr>
+      </w:pPr>
+    </w:p>
+    <w:p>
+      <w:pPr>
+        <w:rPr>
+          <w:rFonts w:eastAsia="Times New Roman" w:cs="Helvetica"/>
+          <w:b/>
+          <w:i/>
+          <w:lang w:val="en-US"/>
+        </w:rPr>
+      </w:pPr>
+      <w:r>
+        <w:rPr>
+          <w:rFonts w:eastAsia="Times New Roman" w:cs="Helvetica"/>
+          <w:b/>
+          <w:i/>
+          <w:lang w:val="en-US"/>
+        </w:rPr>
+        <w:lastRenderedPageBreak/>
+        <w:t>APT Repository</w:t>
+      </w:r>
+    </w:p>
+    <w:p>
+      <w:pPr>
+        <w:rPr>
+          <w:rFonts w:eastAsia="Times New Roman" w:cs="Helvetica"/>
+          <w:b/>
+          <w:i/>
+          <w:lang w:val="en-US"/>
+        </w:rPr>
+      </w:pPr>
+    </w:p>
+    <w:p>
+      <w:pPr>
+        <w:spacing w:line="240" w:lineRule="auto"/>
+        <w:rPr>
+          <w:rFonts w:eastAsia="Times New Roman" w:cs="Helvetica"/>
+          <w:lang w:val="en-US"/>
+        </w:rPr>
+      </w:pPr>
+      <w:r>
+        <w:rPr>
+          <w:rFonts w:eastAsia="Times New Roman" w:cs="Helvetica"/>
+          <w:b/>
+          <w:lang w:val="en-US"/>
+        </w:rPr>
+        <w:t>Step 1:</w:t>
+      </w:r>
+      <w:r>
+        <w:rPr>
+          <w:rFonts w:eastAsia="Times New Roman" w:cs="Helvetica"/>
+          <w:lang w:val="en-US"/>
+        </w:rPr>
+        <w:t xml:space="preserve"> Download the APT repository</w:t>
+      </w:r>
+    </w:p>
+    <w:p>
+      <w:pPr>
+        <w:spacing w:line="240" w:lineRule="auto"/>
+        <w:rPr>
+          <w:rFonts w:eastAsia="Times New Roman" w:cs="Helvetica"/>
+          <w:lang w:val="en-US"/>
+        </w:rPr>
+      </w:pPr>
+    </w:p>
+    <w:p>
+      <w:pPr>
+        <w:pStyle w:val="NormalWeb"/>
+        <w:numPr>
+          <w:ilvl w:val="0"/>
+          <w:numId w:val="4"/>
+        </w:numPr>
+        <w:spacing w:before="0" w:beforeAutospacing="0" w:after="0" w:afterAutospacing="0"/>
+        <w:ind w:right="60"/>
+        <w:textAlignment w:val="baseline"/>
+        <w:rPr>
+          <w:rFonts w:ascii="Arial" w:hAnsi="Arial" w:cs="Arial"/>
+          <w:color w:val="000000"/>
+          <w:sz w:val="22"/>
+          <w:szCs w:val="22"/>
+          <w:lang w:val="en-US"/>
+        </w:rPr>
+      </w:pPr>
+      <w:r>
+        <w:rPr>
+          <w:rFonts w:ascii="Arial" w:hAnsi="Arial" w:cs="Arial"/>
+          <w:color w:val="000000"/>
+          <w:sz w:val="22"/>
+          <w:szCs w:val="22"/>
+          <w:lang w:val="en-US"/>
+        </w:rPr>
+        <w:t xml:space="preserve">Download APT repository </w:t>
+      </w:r>
+      <w:hyperlink r:id="rId18" w:history="1">
+        <w:r>
+          <w:rPr>
+            <w:rStyle w:val="Hyperlink"/>
+            <w:rFonts w:ascii="Arial" w:hAnsi="Arial" w:cs="Arial"/>
+            <w:sz w:val="22"/>
+            <w:szCs w:val="22"/>
+            <w:lang w:val="en-US"/>
+          </w:rPr>
+          <w:t>here</w:t>
+        </w:r>
+      </w:hyperlink>
+      <w:r>
+        <w:rPr>
+          <w:rFonts w:ascii="Arial" w:hAnsi="Arial" w:cs="Arial"/>
+          <w:color w:val="000000"/>
+          <w:sz w:val="22"/>
+          <w:szCs w:val="22"/>
+          <w:lang w:val="en-US"/>
+        </w:rPr>
+        <w:t>.</w:t>
+      </w:r>
+    </w:p>
+    <w:p>
+      <w:pPr>
+        <w:pStyle w:val="NormalWeb"/>
+        <w:numPr>
+          <w:ilvl w:val="0"/>
+          <w:numId w:val="4"/>
+        </w:numPr>
+        <w:spacing w:before="0" w:beforeAutospacing="0" w:after="0" w:afterAutospacing="0"/>
+        <w:ind w:right="60"/>
+        <w:textAlignment w:val="baseline"/>
+        <w:rPr>
+          <w:rFonts w:ascii="Arial" w:hAnsi="Arial" w:cs="Arial"/>
+          <w:color w:val="000000"/>
+          <w:sz w:val="22"/>
+          <w:szCs w:val="22"/>
+          <w:lang w:val="en-US"/>
+        </w:rPr>
+      </w:pPr>
+      <w:r>
+        <w:rPr>
+          <w:rFonts w:ascii="Arial" w:hAnsi="Arial" w:cs="Arial"/>
+          <w:color w:val="000000"/>
+          <w:sz w:val="22"/>
+          <w:szCs w:val="22"/>
+          <w:lang w:val="en-US"/>
+        </w:rPr>
+        <w:t>Select and download the package for your distribution.</w:t>
+      </w:r>
+    </w:p>
+    <w:p>
+      <w:pPr>
+        <w:pStyle w:val="NormalWeb"/>
+        <w:spacing w:before="0" w:beforeAutospacing="0" w:after="0" w:afterAutospacing="0"/>
+        <w:ind w:left="1080" w:right="60"/>
+        <w:textAlignment w:val="baseline"/>
+        <w:rPr>
+          <w:rFonts w:ascii="Arial" w:hAnsi="Arial" w:cs="Arial"/>
+          <w:color w:val="000000"/>
+          <w:sz w:val="22"/>
+          <w:szCs w:val="22"/>
+          <w:lang w:val="en-US"/>
+        </w:rPr>
+      </w:pPr>
+    </w:p>
+    <w:p>
+      <w:pPr>
+        <w:pStyle w:val="NormalWeb"/>
+        <w:numPr>
+          <w:ilvl w:val="0"/>
+          <w:numId w:val="4"/>
+        </w:numPr>
+        <w:spacing w:before="0" w:beforeAutospacing="0" w:after="0" w:afterAutospacing="0"/>
+        <w:ind w:right="60"/>
+        <w:textAlignment w:val="baseline"/>
+        <w:rPr>
+          <w:rFonts w:ascii="Arial" w:hAnsi="Arial" w:cs="Arial"/>
+          <w:color w:val="000000"/>
+          <w:sz w:val="22"/>
+          <w:szCs w:val="22"/>
+          <w:lang w:val="en-US"/>
+        </w:rPr>
+      </w:pPr>
+      <w:r>
+        <w:rPr>
+          <w:rFonts w:ascii="Arial" w:hAnsi="Arial" w:cs="Arial"/>
+          <w:color w:val="000000"/>
+          <w:sz w:val="22"/>
+          <w:szCs w:val="22"/>
+          <w:lang w:val="en-US"/>
+        </w:rPr>
+        <w:t>Install the package with the following command</w:t>
+      </w:r>
+      <w:r>
+        <w:rPr>
+          <w:rFonts w:ascii="Arial" w:hAnsi="Arial" w:cs="Arial"/>
+          <w:b/>
+          <w:color w:val="000000"/>
+          <w:sz w:val="22"/>
+          <w:szCs w:val="22"/>
+          <w:lang w:val="en-US"/>
+        </w:rPr>
+        <w:t xml:space="preserve">: </w:t>
+      </w:r>
+      <w:r>
+        <w:rPr>
+          <w:rFonts w:ascii="Arial" w:hAnsi="Arial" w:cs="Arial"/>
+          <w:b/>
+          <w:i/>
+          <w:color w:val="000000"/>
+          <w:sz w:val="22"/>
+          <w:szCs w:val="22"/>
+          <w:lang w:val="en-US"/>
+        </w:rPr>
+        <w:t xml:space="preserve">shell&gt; </w:t>
+      </w:r>
+      <w:r>
+        <w:rPr>
+          <w:rFonts w:ascii="Arial" w:hAnsi="Arial" w:cs="Arial"/>
+          <w:b/>
+          <w:bCs/>
+          <w:i/>
+          <w:color w:val="000000"/>
+          <w:sz w:val="22"/>
+          <w:szCs w:val="22"/>
+          <w:bdr w:val="none" w:sz="0" w:space="0" w:color="auto" w:frame="1"/>
+          <w:lang w:val="en-US"/>
+        </w:rPr>
+        <w:t xml:space="preserve">sudo dpkg -i </w:t>
+      </w:r>
+      <w:r>
+        <w:rPr>
+          <w:rFonts w:ascii="Arial" w:hAnsi="Arial" w:cs="Arial"/>
+          <w:b/>
+          <w:bCs/>
+          <w:i/>
+          <w:iCs/>
+          <w:color w:val="000000"/>
+          <w:sz w:val="22"/>
+          <w:szCs w:val="22"/>
+          <w:bdr w:val="none" w:sz="0" w:space="0" w:color="auto" w:frame="1"/>
+          <w:lang w:val="en-US"/>
+        </w:rPr>
+        <w:t>/PATH/platform-and-version-specific-package-name</w:t>
+      </w:r>
+      <w:r>
+        <w:rPr>
+          <w:rFonts w:ascii="Arial" w:hAnsi="Arial" w:cs="Arial"/>
+          <w:b/>
+          <w:bCs/>
+          <w:i/>
+          <w:color w:val="000000"/>
+          <w:sz w:val="22"/>
+          <w:szCs w:val="22"/>
+          <w:bdr w:val="none" w:sz="0" w:space="0" w:color="auto" w:frame="1"/>
+          <w:lang w:val="en-US"/>
+        </w:rPr>
+        <w:t xml:space="preserve">.deb </w:t>
+      </w:r>
+      <w:r>
+        <w:rPr>
+          <w:rStyle w:val="HTMLCode"/>
+          <w:rFonts w:ascii="Arial" w:hAnsi="Arial" w:cs="Arial"/>
+          <w:bCs/>
+          <w:color w:val="000000"/>
+          <w:sz w:val="22"/>
+          <w:szCs w:val="22"/>
+          <w:bdr w:val="none" w:sz="0" w:space="0" w:color="auto" w:frame="1"/>
+          <w:lang w:val="en-US"/>
+        </w:rPr>
+        <w:t xml:space="preserve">(replace </w:t>
+      </w:r>
+      <w:r>
+        <w:rPr>
+          <w:rStyle w:val="HTMLCode"/>
+          <w:rFonts w:ascii="Arial" w:hAnsi="Arial" w:cs="Arial"/>
+          <w:b/>
+          <w:bCs/>
+          <w:i/>
+          <w:iCs/>
+          <w:color w:val="000000"/>
+          <w:sz w:val="22"/>
+          <w:szCs w:val="22"/>
+          <w:bdr w:val="none" w:sz="0" w:space="0" w:color="auto" w:frame="1"/>
+          <w:lang w:val="en-US"/>
+        </w:rPr>
+        <w:t>platform-and-version-specific-package-name</w:t>
+      </w:r>
+      <w:r>
+        <w:rPr>
+          <w:rStyle w:val="apple-converted-space"/>
+          <w:rFonts w:ascii="Arial" w:hAnsi="Arial" w:cs="Arial"/>
+          <w:color w:val="000000"/>
+          <w:sz w:val="22"/>
+          <w:szCs w:val="22"/>
+          <w:lang w:val="en-US"/>
+        </w:rPr>
+        <w:t xml:space="preserve"> with the name of the package. Along with its path, if you are not running the command within the same folder in which the package is contained in).</w:t>
+      </w:r>
+    </w:p>
+    <w:p>
+      <w:pPr>
+        <w:rPr>
+          <w:rFonts w:ascii="Helvetica" w:eastAsia="Times New Roman" w:hAnsi="Helvetica" w:cs="Helvetica"/>
+          <w:sz w:val="21"/>
+          <w:szCs w:val="21"/>
+          <w:lang w:val="en-US"/>
+        </w:rPr>
+      </w:pPr>
+    </w:p>
+    <w:p>
+      <w:pPr>
+        <w:rPr>
+          <w:rFonts w:eastAsia="Times New Roman" w:cs="Helvetica"/>
+          <w:lang w:val="en-US"/>
+        </w:rPr>
+      </w:pPr>
+      <w:r>
+        <w:rPr>
+          <w:rFonts w:eastAsia="Times New Roman" w:cs="Helvetica"/>
+          <w:b/>
+          <w:lang w:val="en-US"/>
+        </w:rPr>
+        <w:t>Step 2</w:t>
+      </w:r>
+      <w:r>
+        <w:rPr>
+          <w:rFonts w:eastAsia="Times New Roman" w:cs="Helvetica"/>
+          <w:lang w:val="en-US"/>
+        </w:rPr>
+        <w:t>: Install MySQL with APT</w:t>
+      </w:r>
+    </w:p>
+    <w:p>
+      <w:pPr>
+        <w:rPr>
+          <w:rFonts w:eastAsia="Times New Roman" w:cs="Helvetica"/>
+          <w:lang w:val="en-US"/>
+        </w:rPr>
+      </w:pPr>
+    </w:p>
+    <w:p>
+      <w:pPr>
+        <w:pStyle w:val="ListParagraph"/>
+        <w:numPr>
+          <w:ilvl w:val="0"/>
+          <w:numId w:val="4"/>
+        </w:numPr>
+        <w:rPr>
+          <w:rFonts w:ascii="Arial" w:eastAsia="Times New Roman" w:hAnsi="Arial" w:cs="Arial"/>
+          <w:color w:val="000000"/>
+          <w:lang w:val="en-US" w:eastAsia="da-DK"/>
+        </w:rPr>
+      </w:pPr>
+      <w:r>
+        <w:rPr>
+          <w:rFonts w:ascii="Arial" w:eastAsia="Times New Roman" w:hAnsi="Arial" w:cs="Arial"/>
+          <w:color w:val="000000"/>
+          <w:lang w:val="en-US" w:eastAsia="da-DK"/>
+        </w:rPr>
+        <w:t xml:space="preserve">Install MySQL with the following command: </w:t>
+      </w:r>
+      <w:r>
+        <w:rPr>
+          <w:rFonts w:ascii="Arial" w:hAnsi="Arial" w:cs="Arial"/>
+          <w:b/>
+          <w:i/>
+          <w:color w:val="000000"/>
+          <w:lang w:val="en-US"/>
+        </w:rPr>
+        <w:t xml:space="preserve">shell&gt; </w:t>
+      </w:r>
+      <w:r>
+        <w:rPr>
+          <w:rStyle w:val="HTMLCode"/>
+          <w:rFonts w:ascii="Arial" w:eastAsiaTheme="minorHAnsi" w:hAnsi="Arial" w:cs="Arial"/>
+          <w:b/>
+          <w:bCs/>
+          <w:i/>
+          <w:color w:val="000000"/>
+          <w:sz w:val="22"/>
+          <w:szCs w:val="22"/>
+          <w:bdr w:val="none" w:sz="0" w:space="0" w:color="auto" w:frame="1"/>
+          <w:lang w:val="en-US"/>
+        </w:rPr>
+        <w:t>sudo apt-get install mysql-server</w:t>
+      </w:r>
+      <w:r>
+        <w:rPr>
+          <w:rFonts w:ascii="Arial" w:eastAsia="Times New Roman" w:hAnsi="Arial" w:cs="Arial"/>
+          <w:color w:val="000000"/>
+          <w:lang w:val="en-US" w:eastAsia="da-DK"/>
+        </w:rPr>
+        <w:t>. This will install the package for the MySQL server along with packages for the client and database.</w:t>
+      </w:r>
+    </w:p>
+    <w:p>
+      <w:pPr>
+        <w:pStyle w:val="ListParagraph"/>
+        <w:ind w:left="1080"/>
+        <w:rPr>
+          <w:rFonts w:ascii="Arial" w:eastAsia="Times New Roman" w:hAnsi="Arial" w:cs="Arial"/>
+          <w:color w:val="000000"/>
+          <w:lang w:val="en-US" w:eastAsia="da-DK"/>
+        </w:rPr>
+      </w:pPr>
+    </w:p>
+    <w:p>
+      <w:pPr>
+        <w:pStyle w:val="ListParagraph"/>
+        <w:numPr>
+          <w:ilvl w:val="0"/>
+          <w:numId w:val="4"/>
+        </w:numPr>
+        <w:rPr>
+          <w:rFonts w:ascii="Arial" w:eastAsia="Times New Roman" w:hAnsi="Arial" w:cs="Arial"/>
+          <w:color w:val="000000"/>
+          <w:lang w:val="en-US" w:eastAsia="da-DK"/>
+        </w:rPr>
+      </w:pPr>
+      <w:r>
+        <w:rPr>
+          <w:rFonts w:ascii="Arial" w:eastAsia="Times New Roman" w:hAnsi="Arial" w:cs="Arial"/>
+          <w:color w:val="000000"/>
+          <w:lang w:val="en-US" w:eastAsia="da-DK"/>
+        </w:rPr>
+        <w:t>During the installation process, you will be asked two questions</w:t>
+      </w:r>
+    </w:p>
+    <w:p>
+      <w:pPr>
+        <w:pStyle w:val="ListParagraph"/>
+        <w:numPr>
+          <w:ilvl w:val="1"/>
+          <w:numId w:val="4"/>
+        </w:numPr>
+        <w:rPr>
+          <w:rFonts w:ascii="Arial" w:eastAsia="Times New Roman" w:hAnsi="Arial" w:cs="Arial"/>
+          <w:color w:val="000000"/>
+          <w:lang w:val="en-US" w:eastAsia="da-DK"/>
+        </w:rPr>
+      </w:pPr>
+      <w:r>
+        <w:rPr>
+          <w:rFonts w:ascii="Arial" w:eastAsia="Times New Roman" w:hAnsi="Arial" w:cs="Arial"/>
+          <w:color w:val="000000"/>
+          <w:lang w:val="en-US" w:eastAsia="da-DK"/>
+        </w:rPr>
+        <w:t>Supply a root password for your MySQL Server</w:t>
+      </w:r>
+    </w:p>
+    <w:p>
+      <w:pPr>
+        <w:pStyle w:val="ListParagraph"/>
+        <w:numPr>
+          <w:ilvl w:val="1"/>
+          <w:numId w:val="4"/>
+        </w:numPr>
+        <w:rPr>
+          <w:rFonts w:ascii="Arial" w:eastAsia="Times New Roman" w:hAnsi="Arial" w:cs="Arial"/>
+          <w:color w:val="000000"/>
+          <w:lang w:val="en-US" w:eastAsia="da-DK"/>
+        </w:rPr>
+      </w:pPr>
+      <w:r>
+        <w:rPr>
+          <w:rFonts w:ascii="Arial" w:eastAsia="Times New Roman" w:hAnsi="Arial" w:cs="Arial"/>
+          <w:color w:val="000000"/>
+          <w:lang w:val="en-US" w:eastAsia="da-DK"/>
+        </w:rPr>
+        <w:t>If you want to install a test database – select no.</w:t>
+      </w:r>
+    </w:p>
+    <w:p>
+      <w:pPr>
+        <w:rPr>
+          <w:lang w:val="en-US"/>
+        </w:rPr>
+      </w:pPr>
+    </w:p>
+    <w:p>
+      <w:pPr>
+        <w:rPr>
+          <w:b/>
+          <w:i/>
+          <w:sz w:val="24"/>
+          <w:szCs w:val="24"/>
+          <w:lang w:val="en-US"/>
+        </w:rPr>
+      </w:pPr>
+      <w:r>
+        <w:rPr>
+          <w:b/>
+          <w:i/>
+          <w:sz w:val="24"/>
+          <w:szCs w:val="24"/>
+          <w:lang w:val="en-US"/>
+        </w:rPr>
+        <w:t>Installing each product separately</w:t>
+      </w:r>
+    </w:p>
+    <w:p>
+      <w:pPr>
+        <w:rPr>
+          <w:lang w:val="en-US"/>
+        </w:rPr>
+      </w:pPr>
+      <w:r>
+        <w:rPr>
+          <w:lang w:val="en-US"/>
+        </w:rPr>
+        <w:t>This is an option where each product will be downloaded using its standalone package and installed via said package.</w:t>
+      </w:r>
+    </w:p>
+    <w:p>
+      <w:pPr>
+        <w:rPr>
+          <w:lang w:val="en-US"/>
+        </w:rPr>
+      </w:pPr>
+    </w:p>
+    <w:p>
+      <w:pPr>
+        <w:rPr>
+          <w:lang w:val="en-US"/>
+        </w:rPr>
+      </w:pPr>
+      <w:r>
+        <w:rPr>
+          <w:lang w:val="en-US"/>
+        </w:rPr>
+        <w:t xml:space="preserve">Downloads available at: </w:t>
+      </w:r>
+    </w:p>
+    <w:p>
+      <w:pPr>
+        <w:rPr>
+          <w:lang w:val="en-US"/>
+        </w:rPr>
+      </w:pPr>
+    </w:p>
+    <w:p>
+      <w:pPr>
+        <w:pStyle w:val="ListParagraph"/>
+        <w:numPr>
+          <w:ilvl w:val="0"/>
+          <w:numId w:val="4"/>
+        </w:numPr>
+        <w:spacing w:line="240" w:lineRule="auto"/>
+        <w:rPr>
+          <w:rStyle w:val="Hyperlink"/>
+          <w:rFonts w:ascii="Arial" w:hAnsi="Arial" w:cs="Arial"/>
+          <w:lang w:val="en-US"/>
+        </w:rPr>
+      </w:pPr>
+      <w:hyperlink r:id="rId19" w:history="1">
+        <w:r>
+          <w:rPr>
+            <w:rStyle w:val="Hyperlink"/>
+            <w:rFonts w:ascii="Arial" w:hAnsi="Arial" w:cs="Arial"/>
+            <w:lang w:val="en-US"/>
+          </w:rPr>
+          <w:t>MySQL Server</w:t>
+        </w:r>
+      </w:hyperlink>
+    </w:p>
+    <w:p>
+      <w:pPr>
+        <w:pStyle w:val="ListParagraph"/>
+        <w:numPr>
+          <w:ilvl w:val="0"/>
+          <w:numId w:val="4"/>
+        </w:numPr>
+        <w:spacing w:line="240" w:lineRule="auto"/>
+        <w:rPr>
+          <w:rStyle w:val="Hyperlink"/>
+          <w:rFonts w:ascii="Arial" w:hAnsi="Arial" w:cs="Arial"/>
+          <w:lang w:val="en-US"/>
+        </w:rPr>
+      </w:pPr>
+      <w:hyperlink r:id="rId20" w:history="1">
+        <w:r>
+          <w:rPr>
+            <w:rStyle w:val="Hyperlink"/>
+            <w:rFonts w:ascii="Arial" w:hAnsi="Arial" w:cs="Arial"/>
+            <w:lang w:val="en-US"/>
+          </w:rPr>
+          <w:t>MySQL Workbench</w:t>
+        </w:r>
+      </w:hyperlink>
+    </w:p>
+    <w:p>
+      <w:pPr>
+        <w:pStyle w:val="ListParagraph"/>
+        <w:numPr>
+          <w:ilvl w:val="0"/>
+          <w:numId w:val="4"/>
+        </w:numPr>
+        <w:spacing w:line="240" w:lineRule="auto"/>
+        <w:rPr>
+          <w:rStyle w:val="Hyperlink"/>
+          <w:rFonts w:ascii="Arial" w:hAnsi="Arial" w:cs="Arial"/>
+          <w:lang w:val="en-US"/>
+        </w:rPr>
+      </w:pPr>
+      <w:hyperlink r:id="rId21" w:history="1">
+        <w:r>
+          <w:rPr>
+            <w:rStyle w:val="Hyperlink"/>
+            <w:rFonts w:ascii="Arial" w:hAnsi="Arial" w:cs="Arial"/>
+            <w:lang w:val="en-US"/>
+          </w:rPr>
+          <w:t>Connectors</w:t>
+        </w:r>
+      </w:hyperlink>
+    </w:p>
+    <w:p>
+      <w:pPr>
+        <w:pStyle w:val="Heading1"/>
+        <w:keepNext w:val="0"/>
+        <w:keepLines w:val="0"/>
+        <w:widowControl w:val="0"/>
+        <w:contextualSpacing w:val="0"/>
+        <w:rPr>
+          <w:rFonts w:ascii="Arial" w:eastAsia="Arial" w:hAnsi="Arial" w:cs="Arial"/>
+          <w:sz w:val="22"/>
+          <w:lang w:val="en-US"/>
+        </w:rPr>
+      </w:pPr>
+    </w:p>
+    <w:p>
+      <w:pPr>
+        <w:spacing w:line="240" w:lineRule="auto"/>
+        <w:rPr>
+          <w:b/>
+          <w:i/>
+          <w:sz w:val="28"/>
+          <w:szCs w:val="28"/>
+          <w:lang w:val="en-US"/>
+        </w:rPr>
+      </w:pPr>
+    </w:p>
+    <w:p>
+      <w:pPr>
+        <w:spacing w:line="240" w:lineRule="auto"/>
+        <w:rPr>
+          <w:b/>
+          <w:i/>
+          <w:sz w:val="28"/>
+          <w:szCs w:val="28"/>
+          <w:lang w:val="en-US"/>
+        </w:rPr>
+      </w:pPr>
+      <w:r>
+        <w:rPr>
+          <w:b/>
+          <w:i/>
+          <w:sz w:val="28"/>
+          <w:szCs w:val="28"/>
+          <w:lang w:val="en-US"/>
+        </w:rPr>
+        <w:t xml:space="preserve">Mac OS X: </w:t>
+      </w:r>
+    </w:p>
+    <w:p>
+      <w:pPr>
+        <w:rPr>
+          <w:lang w:val="en-US"/>
+        </w:rPr>
+      </w:pPr>
+      <w:r>
+        <w:rPr>
+          <w:lang w:val="en-US"/>
+        </w:rPr>
+        <w:t xml:space="preserve">For Mac OS X you will have to install each product separately </w:t>
+      </w:r>
+    </w:p>
+    <w:p>
+      <w:pPr>
+        <w:rPr>
+          <w:lang w:val="en-US"/>
+        </w:rPr>
+      </w:pPr>
+    </w:p>
+    <w:p>
+      <w:pPr>
+        <w:rPr>
+          <w:b/>
+          <w:i/>
+          <w:sz w:val="24"/>
+          <w:szCs w:val="24"/>
+          <w:lang w:val="en-US"/>
+        </w:rPr>
+      </w:pPr>
+    </w:p>
+    <w:p>
+      <w:pPr>
+        <w:rPr>
+          <w:b/>
+          <w:i/>
+          <w:sz w:val="24"/>
+          <w:szCs w:val="24"/>
+          <w:lang w:val="en-US"/>
+        </w:rPr>
+      </w:pPr>
+      <w:r>
+        <w:rPr>
+          <w:b/>
+          <w:i/>
+          <w:sz w:val="24"/>
+          <w:szCs w:val="24"/>
+          <w:lang w:val="en-US"/>
+        </w:rPr>
+        <w:t>MySQL Server</w:t>
+      </w:r>
+    </w:p>
+    <w:p>
+      <w:pPr>
+        <w:rPr>
+          <w:rStyle w:val="Hyperlink"/>
+          <w:rFonts w:cs="Helvetica"/>
+          <w:shd w:val="clear" w:color="auto" w:fill="FFFFFF"/>
+          <w:lang w:val="en-US"/>
+        </w:rPr>
+      </w:pPr>
+      <w:r>
+        <w:rPr>
+          <w:rFonts w:cs="Helvetica"/>
+          <w:b/>
+          <w:shd w:val="clear" w:color="auto" w:fill="FFFFFF"/>
+          <w:lang w:val="en-US"/>
+        </w:rPr>
+        <w:t>Step 1:</w:t>
+      </w:r>
+      <w:r>
+        <w:rPr>
+          <w:rFonts w:cs="Helvetica"/>
+          <w:shd w:val="clear" w:color="auto" w:fill="FFFFFF"/>
+          <w:lang w:val="en-US"/>
+        </w:rPr>
+        <w:t xml:space="preserve"> Download the MySQL Server package installer –</w:t>
+      </w:r>
+      <w:r>
+        <w:rPr>
+          <w:rFonts w:cs="Helvetica"/>
+          <w:shd w:val="clear" w:color="auto" w:fill="FFFFFF"/>
+          <w:lang w:val="en-US"/>
+        </w:rPr>
+        <w:t xml:space="preserve"> d</w:t>
+      </w:r>
+      <w:r>
+        <w:rPr>
+          <w:rFonts w:cs="Helvetica"/>
+          <w:shd w:val="clear" w:color="auto" w:fill="FFFFFF"/>
+          <w:lang w:val="en-US"/>
+        </w:rPr>
+        <w:t xml:space="preserve">ownload is available </w:t>
+      </w:r>
+      <w:hyperlink r:id="rId22" w:history="1">
+        <w:r>
+          <w:rPr>
+            <w:rStyle w:val="Hyperlink"/>
+            <w:rFonts w:cs="Helvetica"/>
+            <w:shd w:val="clear" w:color="auto" w:fill="FFFFFF"/>
+            <w:lang w:val="en-US"/>
+          </w:rPr>
+          <w:t>here</w:t>
+        </w:r>
+      </w:hyperlink>
+    </w:p>
+    <w:p>
+      <w:pPr>
+        <w:rPr>
+          <w:rFonts w:cs="Helvetica"/>
+          <w:shd w:val="clear" w:color="auto" w:fill="FFFFFF"/>
+          <w:lang w:val="en-US"/>
+        </w:rPr>
+      </w:pPr>
+    </w:p>
+    <w:p>
+      <w:pPr>
+        <w:spacing w:line="240" w:lineRule="auto"/>
+        <w:rPr>
+          <w:lang w:val="en-US"/>
+        </w:rPr>
+      </w:pPr>
+      <w:r>
+        <w:rPr>
+          <w:b/>
+          <w:lang w:val="en-US"/>
+        </w:rPr>
+        <w:t>Step 2:</w:t>
+      </w:r>
+      <w:r>
+        <w:rPr>
+          <w:lang w:val="en-US"/>
+        </w:rPr>
+        <w:t xml:space="preserve"> Double-click the installer icon. </w:t>
+      </w:r>
+    </w:p>
+    <w:p>
+      <w:pPr>
+        <w:pStyle w:val="ListParagraph"/>
+        <w:numPr>
+          <w:ilvl w:val="0"/>
+          <w:numId w:val="4"/>
+        </w:numPr>
+        <w:spacing w:line="240" w:lineRule="auto"/>
+        <w:rPr>
+          <w:rFonts w:ascii="Arial" w:hAnsi="Arial" w:cs="Arial"/>
+          <w:lang w:val="en-US"/>
+        </w:rPr>
+      </w:pPr>
+      <w:r>
+        <w:rPr>
+          <w:rFonts w:ascii="Arial" w:hAnsi="Arial" w:cs="Arial"/>
+          <w:lang w:val="en-US" w:eastAsia="da-DK"/>
+        </w:rPr>
+        <w:t>Once this is done, you will be prompted with an introduction dialogue – click continue.</w:t>
+      </w:r>
+    </w:p>
+    <w:p>
+      <w:pPr>
+        <w:pStyle w:val="ListParagraph"/>
+        <w:numPr>
+          <w:ilvl w:val="0"/>
+          <w:numId w:val="4"/>
+        </w:numPr>
+        <w:spacing w:line="240" w:lineRule="auto"/>
+        <w:rPr>
+          <w:rFonts w:ascii="Arial" w:hAnsi="Arial" w:cs="Arial"/>
+          <w:lang w:val="en-US"/>
+        </w:rPr>
+      </w:pPr>
+      <w:r>
+        <w:rPr>
+          <w:rFonts w:ascii="Arial" w:hAnsi="Arial" w:cs="Arial"/>
+          <w:lang w:val="en-US" w:eastAsia="da-DK"/>
+        </w:rPr>
+        <w:t>A license agreement is now shown – click continue then agree</w:t>
+      </w:r>
+    </w:p>
+    <w:p>
+      <w:pPr>
+        <w:spacing w:line="240" w:lineRule="auto"/>
+        <w:rPr>
+          <w:lang w:val="en-US"/>
+        </w:rPr>
+      </w:pPr>
+      <w:r>
+        <w:rPr>
+          <w:b/>
+          <w:lang w:val="en-US"/>
+        </w:rPr>
+        <w:lastRenderedPageBreak/>
+        <w:t>Step 3:</w:t>
+      </w:r>
+      <w:r>
+        <w:rPr>
+          <w:lang w:val="en-US"/>
+        </w:rPr>
+        <w:t xml:space="preserve"> Installation Type</w:t>
+      </w:r>
+    </w:p>
+    <w:p>
+      <w:pPr>
+        <w:spacing w:line="240" w:lineRule="auto"/>
+        <w:rPr>
+          <w:lang w:val="en-US"/>
+        </w:rPr>
+      </w:pPr>
+    </w:p>
+    <w:p>
+      <w:pPr>
+        <w:pStyle w:val="ListParagraph"/>
+        <w:numPr>
+          <w:ilvl w:val="0"/>
+          <w:numId w:val="4"/>
+        </w:numPr>
+        <w:spacing w:line="240" w:lineRule="auto"/>
+        <w:rPr>
+          <w:rFonts w:ascii="Arial" w:hAnsi="Arial" w:cs="Arial"/>
+          <w:lang w:val="en-US"/>
+        </w:rPr>
+      </w:pPr>
+      <w:r>
+        <w:rPr>
+          <w:rFonts w:ascii="Arial" w:hAnsi="Arial" w:cs="Arial"/>
+          <w:lang w:val="en-US" w:eastAsia="da-DK"/>
+        </w:rPr>
+        <w:t>You will now be able to choose which installation type you want to install</w:t>
+      </w:r>
+    </w:p>
+    <w:p>
+      <w:pPr>
+        <w:pStyle w:val="ListParagraph"/>
+        <w:numPr>
+          <w:ilvl w:val="1"/>
+          <w:numId w:val="4"/>
+        </w:numPr>
+        <w:spacing w:line="240" w:lineRule="auto"/>
+        <w:rPr>
+          <w:rFonts w:ascii="Arial" w:hAnsi="Arial" w:cs="Arial"/>
+          <w:lang w:val="en-US"/>
+        </w:rPr>
+      </w:pPr>
+      <w:r>
+        <w:rPr>
+          <w:rFonts w:ascii="Arial" w:hAnsi="Arial" w:cs="Arial"/>
+          <w:b/>
+          <w:lang w:val="en-US" w:eastAsia="da-DK"/>
+        </w:rPr>
+        <w:t>Install:</w:t>
+      </w:r>
+      <w:r>
+        <w:rPr>
+          <w:rFonts w:ascii="Arial" w:hAnsi="Arial" w:cs="Arial"/>
+          <w:lang w:val="en-US" w:eastAsia="da-DK"/>
+        </w:rPr>
+        <w:t xml:space="preserve">  This will perform a full installation using default settings (recommended)</w:t>
+      </w:r>
+    </w:p>
+    <w:p>
+      <w:pPr>
+        <w:pStyle w:val="ListParagraph"/>
+        <w:numPr>
+          <w:ilvl w:val="1"/>
+          <w:numId w:val="4"/>
+        </w:numPr>
+        <w:spacing w:line="240" w:lineRule="auto"/>
+        <w:rPr>
+          <w:rFonts w:ascii="Arial" w:hAnsi="Arial" w:cs="Arial"/>
+          <w:lang w:val="en-US"/>
+        </w:rPr>
+      </w:pPr>
+      <w:r>
+        <w:rPr>
+          <w:rFonts w:ascii="Arial" w:hAnsi="Arial" w:cs="Arial"/>
+          <w:b/>
+          <w:lang w:val="en-US" w:eastAsia="da-DK"/>
+        </w:rPr>
+        <w:t>Customize:</w:t>
+      </w:r>
+      <w:r>
+        <w:rPr>
+          <w:rFonts w:ascii="Arial" w:hAnsi="Arial" w:cs="Arial"/>
+          <w:lang w:val="en-US" w:eastAsia="da-DK"/>
+        </w:rPr>
+        <w:t xml:space="preserve"> This will allow you to choose which components that are to be installed</w:t>
+      </w:r>
+    </w:p>
+    <w:p>
+      <w:pPr>
+        <w:pStyle w:val="ListParagraph"/>
+        <w:numPr>
+          <w:ilvl w:val="1"/>
+          <w:numId w:val="4"/>
+        </w:numPr>
+        <w:spacing w:line="240" w:lineRule="auto"/>
+        <w:rPr>
+          <w:rFonts w:ascii="Arial" w:hAnsi="Arial" w:cs="Arial"/>
+          <w:lang w:val="en-US"/>
+        </w:rPr>
+      </w:pPr>
+      <w:r>
+        <w:rPr>
+          <w:rFonts w:ascii="Arial" w:hAnsi="Arial" w:cs="Arial"/>
+          <w:b/>
+          <w:lang w:val="en-US" w:eastAsia="da-DK"/>
+        </w:rPr>
+        <w:t xml:space="preserve">Change Installation Location: </w:t>
+      </w:r>
+      <w:r>
+        <w:rPr>
+          <w:rFonts w:ascii="Arial" w:hAnsi="Arial" w:cs="Arial"/>
+          <w:lang w:val="en-US" w:eastAsia="da-DK"/>
+        </w:rPr>
+        <w:t xml:space="preserve">This can change the installation type or location </w:t>
+      </w:r>
+    </w:p>
+    <w:p>
+      <w:pPr>
+        <w:rPr>
+          <w:rFonts w:cs="Helvetica"/>
+          <w:b/>
+          <w:shd w:val="clear" w:color="auto" w:fill="FFFFFF"/>
+          <w:lang w:val="en-US"/>
+        </w:rPr>
+      </w:pPr>
+    </w:p>
+    <w:p>
+      <w:pPr>
+        <w:rPr>
+          <w:rFonts w:cs="Helvetica"/>
+          <w:shd w:val="clear" w:color="auto" w:fill="FFFFFF"/>
+          <w:lang w:val="en-US"/>
+        </w:rPr>
+      </w:pPr>
+      <w:r>
+        <w:rPr>
+          <w:rFonts w:cs="Helvetica"/>
+          <w:b/>
+          <w:shd w:val="clear" w:color="auto" w:fill="FFFFFF"/>
+          <w:lang w:val="en-US"/>
+        </w:rPr>
+        <w:t>Step 4</w:t>
+      </w:r>
+      <w:r>
+        <w:rPr>
+          <w:rFonts w:cs="Helvetica"/>
+          <w:shd w:val="clear" w:color="auto" w:fill="FFFFFF"/>
+          <w:lang w:val="en-US"/>
+        </w:rPr>
+        <w:t>: Click install</w:t>
+      </w:r>
+    </w:p>
+    <w:p>
+      <w:pPr>
+        <w:rPr>
+          <w:lang w:val="en-US"/>
+        </w:rPr>
+      </w:pPr>
+    </w:p>
+    <w:p>
+      <w:pPr>
+        <w:rPr>
+          <w:lang w:val="en-US"/>
+        </w:rPr>
+      </w:pPr>
+      <w:r>
+        <w:rPr>
+          <w:lang w:val="en-US"/>
+        </w:rPr>
+        <w:t xml:space="preserve">Done. A message with a brief summary will be shown on the display, and after closing the installer, you can </w:t>
+      </w:r>
+      <w:r>
+        <w:rPr>
+          <w:lang w:val="en-US"/>
+        </w:rPr>
+        <w:t xml:space="preserve">now </w:t>
+      </w:r>
+      <w:r>
+        <w:rPr>
+          <w:lang w:val="en-US"/>
+        </w:rPr>
+        <w:t xml:space="preserve">use your MySQL Server. </w:t>
+      </w:r>
+    </w:p>
+    <w:p>
+      <w:pPr>
+        <w:rPr>
+          <w:rFonts w:ascii="Helvetica" w:hAnsi="Helvetica" w:cs="Helvetica"/>
+          <w:sz w:val="21"/>
+          <w:szCs w:val="21"/>
+          <w:shd w:val="clear" w:color="auto" w:fill="FFFFFF"/>
+          <w:lang w:val="en-US"/>
+        </w:rPr>
+      </w:pPr>
+    </w:p>
+    <w:p>
+      <w:pPr>
+        <w:rPr>
+          <w:rFonts w:cs="Helvetica"/>
+          <w:b/>
+          <w:i/>
+          <w:sz w:val="24"/>
+          <w:szCs w:val="24"/>
+          <w:shd w:val="clear" w:color="auto" w:fill="FFFFFF"/>
+          <w:lang w:val="en-US"/>
+        </w:rPr>
+      </w:pPr>
+    </w:p>
+    <w:p>
+      <w:pPr>
+        <w:rPr>
+          <w:rFonts w:cs="Helvetica"/>
+          <w:b/>
+          <w:i/>
+          <w:sz w:val="24"/>
+          <w:szCs w:val="24"/>
+          <w:shd w:val="clear" w:color="auto" w:fill="FFFFFF"/>
+          <w:lang w:val="en-US"/>
+        </w:rPr>
+      </w:pPr>
+      <w:r>
+        <w:rPr>
+          <w:rFonts w:cs="Helvetica"/>
+          <w:b/>
+          <w:i/>
+          <w:sz w:val="24"/>
+          <w:szCs w:val="24"/>
+          <w:shd w:val="clear" w:color="auto" w:fill="FFFFFF"/>
+          <w:lang w:val="en-US"/>
+        </w:rPr>
+        <w:t>MySQL Workbench</w:t>
+      </w:r>
+    </w:p>
+    <w:p>
+      <w:pPr>
+        <w:rPr>
+          <w:rStyle w:val="Hyperlink"/>
+          <w:rFonts w:cs="Helvetica"/>
+          <w:shd w:val="clear" w:color="auto" w:fill="FFFFFF"/>
+          <w:lang w:val="en-US"/>
+        </w:rPr>
+      </w:pPr>
+      <w:r>
+        <w:rPr>
+          <w:rFonts w:cs="Helvetica"/>
+          <w:b/>
+          <w:shd w:val="clear" w:color="auto" w:fill="FFFFFF"/>
+          <w:lang w:val="en-US"/>
+        </w:rPr>
+        <w:t>Step 1:</w:t>
+      </w:r>
+      <w:r>
+        <w:rPr>
+          <w:rFonts w:cs="Helvetica"/>
+          <w:shd w:val="clear" w:color="auto" w:fill="FFFFFF"/>
+          <w:lang w:val="en-US"/>
+        </w:rPr>
+        <w:t xml:space="preserve"> Download the MySQL </w:t>
+      </w:r>
+      <w:r>
+        <w:rPr>
+          <w:rFonts w:cs="Helvetica"/>
+          <w:shd w:val="clear" w:color="auto" w:fill="FFFFFF"/>
+          <w:lang w:val="en-US"/>
+        </w:rPr>
+        <w:t>Workbench</w:t>
+      </w:r>
+      <w:r>
+        <w:rPr>
+          <w:rFonts w:cs="Helvetica"/>
+          <w:shd w:val="clear" w:color="auto" w:fill="FFFFFF"/>
+          <w:lang w:val="en-US"/>
+        </w:rPr>
+        <w:t xml:space="preserve"> package installer –</w:t>
+      </w:r>
+      <w:r>
+        <w:rPr>
+          <w:rFonts w:cs="Helvetica"/>
+          <w:shd w:val="clear" w:color="auto" w:fill="FFFFFF"/>
+          <w:lang w:val="en-US"/>
+        </w:rPr>
+        <w:t xml:space="preserve"> d</w:t>
+      </w:r>
+      <w:r>
+        <w:rPr>
+          <w:rFonts w:cs="Helvetica"/>
+          <w:shd w:val="clear" w:color="auto" w:fill="FFFFFF"/>
+          <w:lang w:val="en-US"/>
+        </w:rPr>
+        <w:t>ownload is available</w:t>
+      </w:r>
+      <w:r>
+        <w:rPr>
+          <w:rFonts w:cs="Helvetica"/>
+          <w:shd w:val="clear" w:color="auto" w:fill="FFFFFF"/>
+          <w:lang w:val="en-US"/>
+        </w:rPr>
+        <w:t xml:space="preserve"> </w:t>
+      </w:r>
+      <w:hyperlink r:id="rId23" w:history="1">
+        <w:r>
+          <w:rPr>
+            <w:rStyle w:val="Hyperlink"/>
+            <w:rFonts w:cs="Helvetica"/>
+            <w:shd w:val="clear" w:color="auto" w:fill="FFFFFF"/>
+            <w:lang w:val="en-US"/>
+          </w:rPr>
+          <w:t>here</w:t>
+        </w:r>
+      </w:hyperlink>
+    </w:p>
+    <w:p>
+      <w:pPr>
+        <w:rPr>
+          <w:rFonts w:cs="Helvetica"/>
+          <w:color w:val="0000FF"/>
+          <w:u w:val="single"/>
+          <w:shd w:val="clear" w:color="auto" w:fill="FFFFFF"/>
+          <w:lang w:val="en-US"/>
+        </w:rPr>
+      </w:pPr>
+    </w:p>
+    <w:p>
+      <w:pPr>
+        <w:rPr>
+          <w:lang w:val="en-US"/>
+        </w:rPr>
+      </w:pPr>
+      <w:r>
+        <w:rPr>
+          <w:b/>
+          <w:lang w:val="en-US"/>
+        </w:rPr>
+        <w:t>Step 2:</w:t>
+      </w:r>
+      <w:r>
+        <w:rPr>
+          <w:lang w:val="en-US"/>
+        </w:rPr>
+        <w:t xml:space="preserve"> </w:t>
+      </w:r>
+      <w:r>
+        <w:rPr>
+          <w:lang w:val="en-US"/>
+        </w:rPr>
+        <w:t>Double-click the installer icon.</w:t>
+      </w:r>
+    </w:p>
+    <w:p>
+      <w:pPr>
+        <w:pStyle w:val="ListParagraph"/>
+        <w:numPr>
+          <w:ilvl w:val="0"/>
+          <w:numId w:val="4"/>
+        </w:numPr>
+        <w:rPr>
+          <w:rFonts w:ascii="Arial" w:hAnsi="Arial" w:cs="Arial"/>
+          <w:lang w:val="en-US" w:eastAsia="da-DK"/>
+        </w:rPr>
+      </w:pPr>
+      <w:r>
+        <w:rPr>
+          <w:rFonts w:ascii="Arial" w:hAnsi="Arial" w:cs="Arial"/>
+          <w:lang w:val="en-US" w:eastAsia="da-DK"/>
+        </w:rPr>
+        <w:t>You will now be shown the installation window</w:t>
+      </w:r>
+    </w:p>
+    <w:p>
+      <w:pPr>
+        <w:rPr>
+          <w:lang w:val="en-US"/>
+        </w:rPr>
+      </w:pPr>
+      <w:r>
+        <w:rPr>
+          <w:b/>
+          <w:lang w:val="en-US"/>
+        </w:rPr>
+        <w:t>Step 3:</w:t>
+      </w:r>
+      <w:r>
+        <w:rPr>
+          <w:lang w:val="en-US"/>
+        </w:rPr>
+        <w:t xml:space="preserve"> Drag the MySQL Workbench icon onto the applications icon</w:t>
+      </w:r>
+    </w:p>
+    <w:p>
+      <w:pPr>
+        <w:rPr>
+          <w:lang w:val="en-US"/>
+        </w:rPr>
+      </w:pPr>
+    </w:p>
+    <w:p>
+      <w:pPr>
+        <w:rPr>
+          <w:lang w:val="en-US"/>
+        </w:rPr>
+      </w:pPr>
+      <w:r>
+        <w:rPr>
+          <w:lang w:val="en-US"/>
+        </w:rPr>
+        <w:t xml:space="preserve">Done. Your MySQL Workbench is now installed. </w:t>
+      </w:r>
+    </w:p>
+    <w:p>
+      <w:pPr>
+        <w:rPr>
+          <w:lang w:val="en-US"/>
+        </w:rPr>
+      </w:pPr>
+    </w:p>
+    <w:p>
+      <w:pPr>
+        <w:rPr>
+          <w:b/>
+          <w:i/>
+          <w:sz w:val="24"/>
+          <w:szCs w:val="24"/>
+          <w:lang w:val="en-US"/>
+        </w:rPr>
+      </w:pPr>
+    </w:p>
+    <w:p>
+      <w:pPr>
+        <w:rPr>
+          <w:b/>
+          <w:i/>
+          <w:sz w:val="24"/>
+          <w:szCs w:val="24"/>
+          <w:lang w:val="en-US"/>
+        </w:rPr>
+      </w:pPr>
+      <w:r>
+        <w:rPr>
+          <w:b/>
+          <w:i/>
+          <w:sz w:val="24"/>
+          <w:szCs w:val="24"/>
+          <w:lang w:val="en-US"/>
+        </w:rPr>
+        <w:t>MySQL Connector</w:t>
+      </w:r>
+    </w:p>
+    <w:p>
+      <w:pPr>
+        <w:rPr>
+          <w:lang w:val="en-US"/>
+        </w:rPr>
+      </w:pPr>
+      <w:r>
+        <w:rPr>
+          <w:b/>
+          <w:lang w:val="en-US"/>
+        </w:rPr>
+        <w:t>Step 1</w:t>
+      </w:r>
+      <w:r>
+        <w:rPr>
+          <w:lang w:val="en-US"/>
+        </w:rPr>
+        <w:t xml:space="preserve">: Download the MySQL Connector called ODBC – available </w:t>
+      </w:r>
+      <w:hyperlink r:id="rId24" w:history="1">
+        <w:r>
+          <w:rPr>
+            <w:rStyle w:val="Hyperlink"/>
+            <w:lang w:val="en-US"/>
+          </w:rPr>
+          <w:t>here</w:t>
+        </w:r>
+      </w:hyperlink>
+    </w:p>
+    <w:p>
+      <w:pPr>
+        <w:rPr>
+          <w:lang w:val="en-US"/>
+        </w:rPr>
+      </w:pPr>
+      <w:r>
+        <w:rPr>
+          <w:b/>
+          <w:lang w:val="en-US"/>
+        </w:rPr>
+        <w:t>Step 2:</w:t>
+      </w:r>
+      <w:r>
+        <w:rPr>
+          <w:lang w:val="en-US"/>
+        </w:rPr>
+        <w:t xml:space="preserve"> </w:t>
+      </w:r>
+      <w:r>
+        <w:rPr>
+          <w:lang w:val="en-US"/>
+        </w:rPr>
+        <w:t>Double-click the installer icon.</w:t>
+      </w:r>
+    </w:p>
+    <w:p>
+      <w:pPr>
+        <w:rPr>
+          <w:lang w:val="en-US"/>
+        </w:rPr>
+      </w:pPr>
+    </w:p>
+    <w:p>
+      <w:pPr>
+        <w:rPr>
+          <w:lang w:val="en-US"/>
+        </w:rPr>
+      </w:pPr>
+      <w:r>
+        <w:rPr>
+          <w:lang w:val="en-US"/>
+        </w:rPr>
+        <w:t>Done. The MySQL ODBC Connector is now installed</w:t>
+      </w:r>
+    </w:p>
+    <w:p>
+      <w:pPr>
+        <w:pStyle w:val="Heading1"/>
+        <w:keepNext w:val="0"/>
+        <w:keepLines w:val="0"/>
+        <w:widowControl w:val="0"/>
+        <w:contextualSpacing w:val="0"/>
+        <w:rPr>
+          <w:lang w:val="en-US"/>
+        </w:rPr>
+      </w:pPr>
+      <w:bookmarkStart w:id="12" w:name="_GoBack"/>
+      <w:bookmarkEnd w:id="12"/>
+    </w:p>
+    <w:p>
+      <w:pPr>
+        <w:pStyle w:val="Heading1"/>
+        <w:keepNext w:val="0"/>
+        <w:keepLines w:val="0"/>
+        <w:widowControl w:val="0"/>
+        <w:contextualSpacing w:val="0"/>
+        <w:rPr>
+          <w:lang w:val="en-US"/>
+        </w:rPr>
+      </w:pPr>
       <w:r>
         <w:rPr>
           <w:lang w:val="en-US"/>
@@ -3962,6 +6021,7 @@
         <w:rPr>
           <w:lang w:val="en-US"/>
         </w:rPr>
+        <w:lastRenderedPageBreak/>
         <w:t>Traceability Matrix</w:t>
       </w:r>
     </w:p>
@@ -3988,7 +6048,7 @@
       </w:pPr>
     </w:p>
     <w:sectPr>
-      <w:footerReference w:type="default" r:id="rId17"/>
+      <w:footerReference w:type="default" r:id="rId25"/>
       <w:pgSz w:w="12240" w:h="15840"/>
       <w:pgMar w:top="1440" w:right="1440" w:bottom="1440" w:left="1440" w:header="708" w:footer="708" w:gutter="0"/>
       <w:pgNumType w:start="1"/>
@@ -4067,7 +6127,7 @@
       <w:rPr>
         <w:noProof/>
       </w:rPr>
-      <w:t>9</w:t>
+      <w:t>12</w:t>
     </w:r>
     <w:r>
       <w:fldChar w:fldCharType="end"/>
@@ -5325,6 +7385,35 @@
       <w:vertAlign w:val="superscript"/>
     </w:rPr>
   </w:style>
+  <w:style w:type="paragraph" w:styleId="NormalWeb">
+    <w:name w:val="Normal (Web)"/>
+    <w:basedOn w:val="Normal"/>
+    <w:uiPriority w:val="99"/>
+    <w:unhideWhenUsed/>
+    <w:rsid w:val="00942E46"/>
+    <w:pPr>
+      <w:spacing w:before="100" w:beforeAutospacing="1" w:after="100" w:afterAutospacing="1" w:line="240" w:lineRule="auto"/>
+    </w:pPr>
+    <w:rPr>
+      <w:rFonts w:ascii="Times New Roman" w:eastAsia="Times New Roman" w:hAnsi="Times New Roman" w:cs="Times New Roman"/>
+      <w:color w:val="auto"/>
+      <w:sz w:val="24"/>
+      <w:szCs w:val="24"/>
+    </w:rPr>
+  </w:style>
+  <w:style w:type="character" w:styleId="HTMLCode">
+    <w:name w:val="HTML Code"/>
+    <w:basedOn w:val="DefaultParagraphFont"/>
+    <w:uiPriority w:val="99"/>
+    <w:semiHidden/>
+    <w:unhideWhenUsed/>
+    <w:rsid w:val="00942E46"/>
+    <w:rPr>
+      <w:rFonts w:ascii="Courier New" w:eastAsia="Times New Roman" w:hAnsi="Courier New" w:cs="Courier New"/>
+      <w:sz w:val="20"/>
+      <w:szCs w:val="20"/>
+    </w:rPr>
+  </w:style>
 </w:styles>
 </file>
 

</xml_diff>